<commit_message>
Added a paragraph to our paper
</commit_message>
<xml_diff>
--- a/custom_diffuser_cam_ray_duran_eecs_590_fall_2021_rev1.docx
+++ b/custom_diffuser_cam_ray_duran_eecs_590_fall_2021_rev1.docx
@@ -51,10 +51,33 @@
         <w:t xml:space="preserve"> </w:t>
       </w:r>
       <w:r>
-        <w:t>Using a unique pseudorandom pattern of caustics on the sensor, simple calibration, and computational processing we solve for 3-D voxels with a single exposure.</w:t>
-      </w:r>
-    </w:p>
-    <w:p/>
+        <w:t>Using a unique pseudorandom pattern of caustics on the sensor, simple calibration, and computational processing we solve for 3-D voxels with a single exposure</w:t>
+      </w:r>
+      <w:r>
+        <w:t xml:space="preserve"> with the use of compressive sensing and a numerical method that allows us to solve the matrix inversion problem without dealing with the large original matrix.</w:t>
+      </w:r>
+      <w:r>
+        <w:t xml:space="preserve"> </w:t>
+      </w:r>
+      <w:r>
+        <w:t>The simplified convolution forward model, validated experimentally, has a FoV of +/- 42 degrees in the x -axis and</w:t>
+      </w:r>
+      <w:r>
+        <w:t xml:space="preserve"> +/- 30.5 degrees in y-axis and</w:t>
+      </w:r>
+      <w:r>
+        <w:t xml:space="preserve"> is object dependent</w:t>
+      </w:r>
+      <w:r>
+        <w:t xml:space="preserve"> for resolution</w:t>
+      </w:r>
+      <w:r>
+        <w:t>. We construct a custom enclosure for our CMOS sensor that includes a diffuser and aperture</w:t>
+      </w:r>
+      <w:r>
+        <w:t>.</w:t>
+      </w:r>
+    </w:p>
     <w:p/>
     <w:p>
       <w:pPr>
@@ -73,7 +96,27 @@
         <w:ind w:left="1080"/>
       </w:pPr>
       <w:r>
-        <w:t>Why diffusers? Listening to Laura Waller, “ If you use a , but now it is structured garbage” This statement lies at the core of compressive sensing theory</w:t>
+        <w:t>Why diffusers</w:t>
+      </w:r>
+      <w:r>
+        <w:t xml:space="preserve"> for lensless systems</w:t>
+      </w:r>
+      <w:r>
+        <w:t xml:space="preserve">? Listening to Laura Waller, </w:t>
+      </w:r>
+      <w:r>
+        <w:t>“If</w:t>
+      </w:r>
+      <w:r>
+        <w:t xml:space="preserve"> you use </w:t>
+      </w:r>
+      <w:proofErr w:type="gramStart"/>
+      <w:r>
+        <w:t>a ,</w:t>
+      </w:r>
+      <w:proofErr w:type="gramEnd"/>
+      <w:r>
+        <w:t xml:space="preserve"> but now it is structured garbage” This statement lies at the core of compressive sensing theory</w:t>
       </w:r>
       <w:r>
         <w:t>,</w:t>
@@ -90,79 +133,147 @@
         <w:ind w:left="1080"/>
       </w:pPr>
       <w:r>
-        <w:t xml:space="preserve">The literature of compressive sensing is rich in theory…list sources and steeped in </w:t>
-      </w:r>
-      <w:r>
-        <w:t xml:space="preserve">various branches of </w:t>
-      </w:r>
-      <w:r>
-        <w:t>mathematic</w:t>
-      </w:r>
-      <w:r>
-        <w:t>s</w:t>
-      </w:r>
-      <w:r>
-        <w:t xml:space="preserve">, list </w:t>
-      </w:r>
-      <w:r>
-        <w:t>sources:</w:t>
-      </w:r>
-      <w:r>
-        <w:t xml:space="preserve"> approximation theory, </w:t>
-      </w:r>
-      <w:r>
-        <w:t xml:space="preserve">functional and harmonic </w:t>
-      </w:r>
-      <w:r>
-        <w:t>analysis</w:t>
-      </w:r>
-      <w:r>
-        <w:t>, and random matrix theory to name a few.</w:t>
-      </w:r>
-    </w:p>
-    <w:p>
-      <w:pPr>
-        <w:ind w:left="1080"/>
-      </w:pPr>
+        <w:t xml:space="preserve">One of the key theoretical pillars in being able to use diffusers </w:t>
+      </w:r>
+      <w:r>
+        <w:t xml:space="preserve">in a lensless system </w:t>
+      </w:r>
+      <w:r>
+        <w:t xml:space="preserve">is that the surface of the diffuser can be modeled as a smooth Gaussian smooth surface. </w:t>
+      </w:r>
+      <w:r>
+        <w:t xml:space="preserve"> So the diffractive effect causing </w:t>
+      </w:r>
+      <w:r>
+        <w:t>speckles (</w:t>
+      </w:r>
+      <w:r>
+        <w:t xml:space="preserve">caustic patterns) from interference </w:t>
+      </w:r>
+      <w:r>
+        <w:t>can be used for reconstruction. This is because each area of the diffuser is unique creating a type of signature that can encode pleoptic information about our illuminated object.</w:t>
+      </w:r>
+    </w:p>
+    <w:p>
+      <w:pPr>
+        <w:ind w:left="1080"/>
+      </w:pPr>
+      <w:r>
+        <w:t xml:space="preserve">Another </w:t>
+      </w:r>
+      <w:r>
+        <w:t>important point is that diffusers which are essentially phase shifter elements can concentrate the light from a 4-D light field into a 2-D sensor better than an amplitude mask using Fourier optics.</w:t>
+      </w:r>
+    </w:p>
+    <w:p>
+      <w:pPr>
+        <w:ind w:left="1080"/>
+      </w:pPr>
+      <w:r>
+        <w:t>&lt;</w:t>
+      </w:r>
       <w:r>
         <w:t>Somewhere here show the generic random matrix inversion problem.</w:t>
       </w:r>
-    </w:p>
-    <w:p>
-      <w:pPr>
-        <w:ind w:left="1080"/>
-      </w:pPr>
-      <w:r>
-        <w:t xml:space="preserve">Some </w:t>
-      </w:r>
-      <w:r>
-        <w:t xml:space="preserve">applications:  3D neural </w:t>
-      </w:r>
-      <w:r>
-        <w:t>activity. (</w:t>
-      </w:r>
-      <w:r>
-        <w:t xml:space="preserve"> </w:t>
+      <w:r>
+        <w:t xml:space="preserve"> Eq 1</w:t>
+      </w:r>
+      <w:r>
+        <w:t>&gt;</w:t>
+      </w:r>
+    </w:p>
+    <w:p>
+      <w:pPr>
+        <w:ind w:left="1080"/>
+      </w:pPr>
+      <w:r>
+        <w:t>&lt; Show Figure 1 &gt;</w:t>
+      </w:r>
+    </w:p>
+    <w:p>
+      <w:pPr>
+        <w:ind w:left="1080"/>
+      </w:pPr>
+      <w:r>
+        <w:t>When trying to solve inverse problems</w:t>
+      </w:r>
+      <w:r>
+        <w:t xml:space="preserve"> with </w:t>
+      </w:r>
+      <w:r>
+        <w:t>less than full rank, it is possible to recover the original vector</w:t>
+      </w:r>
+      <w:r>
+        <w:t xml:space="preserve"> if some conditions on a matrix are met</w:t>
+      </w:r>
+      <w:r>
+        <w:t>. Such properties</w:t>
+      </w:r>
+      <w:r>
+        <w:t xml:space="preserve"> if satisfied</w:t>
+      </w:r>
+      <w:r>
+        <w:t xml:space="preserve"> such as </w:t>
+      </w:r>
+      <w:r>
+        <w:t xml:space="preserve">Full Spark of </w:t>
+      </w:r>
+      <w:r>
+        <w:t>matrix,</w:t>
+      </w:r>
+      <w:r>
+        <w:t xml:space="preserve"> and Null Space Property</w:t>
+      </w:r>
+      <w:r>
+        <w:t>, both have full rank submatrices</w:t>
+      </w:r>
+      <w:r>
+        <w:t xml:space="preserve">. A less </w:t>
+      </w:r>
+      <w:r>
+        <w:t>computationally</w:t>
+      </w:r>
+      <w:r>
+        <w:t xml:space="preserve"> intensive way to calculate the sparsity that can be recovered is by computing the mutual coherence of the</w:t>
+      </w:r>
+      <w:r>
+        <w:t xml:space="preserve"> matrix, the combination of the measure</w:t>
+      </w:r>
+      <w:r>
+        <w:t>ment</w:t>
+      </w:r>
+      <w:r>
+        <w:t xml:space="preserve"> and representation matrix.</w:t>
+      </w:r>
+    </w:p>
+    <w:p/>
+    <w:p>
+      <w:pPr>
+        <w:ind w:left="1080"/>
+      </w:pPr>
+      <w:r>
+        <w:t xml:space="preserve">Some applications:  3D neural activity. </w:t>
+      </w:r>
+      <w:proofErr w:type="gramStart"/>
+      <w:r>
+        <w:t xml:space="preserve">( </w:t>
       </w:r>
       <w:proofErr w:type="spellStart"/>
       <w:r>
         <w:t>Pegard</w:t>
       </w:r>
       <w:proofErr w:type="spellEnd"/>
-      <w:r>
-        <w:t xml:space="preserve"> et. Al</w:t>
-      </w:r>
-      <w:r>
-        <w:t>), compressive</w:t>
-      </w:r>
-      <w:r>
-        <w:t xml:space="preserve"> radar </w:t>
-      </w:r>
-      <w:r>
-        <w:t>imaging(Richard</w:t>
-      </w:r>
-      <w:r>
-        <w:t xml:space="preserve"> </w:t>
+      <w:proofErr w:type="gramEnd"/>
+      <w:r>
+        <w:t xml:space="preserve"> et. Al), compressive radar </w:t>
+      </w:r>
+      <w:proofErr w:type="gramStart"/>
+      <w:r>
+        <w:t>imaging(</w:t>
+      </w:r>
+      <w:proofErr w:type="gramEnd"/>
+      <w:r>
+        <w:t xml:space="preserve">Richard </w:t>
       </w:r>
       <w:proofErr w:type="spellStart"/>
       <w:r>
@@ -177,67 +288,6 @@
       <w:pPr>
         <w:ind w:left="1080"/>
       </w:pPr>
-    </w:p>
-    <w:p>
-      <w:pPr>
-        <w:ind w:left="1080"/>
-      </w:pPr>
-    </w:p>
-    <w:p>
-      <w:pPr>
-        <w:ind w:left="1080"/>
-      </w:pPr>
-      <w:r>
-        <w:t>When trying to solve inverse problems</w:t>
-      </w:r>
-      <w:r>
-        <w:t xml:space="preserve"> with </w:t>
-      </w:r>
-      <w:r>
-        <w:t>less than full rank, it is possible to recover the original vector</w:t>
-      </w:r>
-      <w:r>
-        <w:t xml:space="preserve"> if some conditions on a matrix are met</w:t>
-      </w:r>
-      <w:r>
-        <w:t>. Such properties</w:t>
-      </w:r>
-      <w:r>
-        <w:t xml:space="preserve"> if satisfied</w:t>
-      </w:r>
-      <w:r>
-        <w:t xml:space="preserve"> such as </w:t>
-      </w:r>
-      <w:r>
-        <w:t xml:space="preserve">Full Spark of </w:t>
-      </w:r>
-      <w:r>
-        <w:t>matrix,</w:t>
-      </w:r>
-      <w:r>
-        <w:t xml:space="preserve"> and Null Space Property</w:t>
-      </w:r>
-      <w:r>
-        <w:t>, both have full rank submatrices</w:t>
-      </w:r>
-      <w:r>
-        <w:t xml:space="preserve">. A less </w:t>
-      </w:r>
-      <w:r>
-        <w:t>computationally</w:t>
-      </w:r>
-      <w:r>
-        <w:t xml:space="preserve"> intensive way to calculate the sparsity that can be recovered is by computing the mutual coherence of the</w:t>
-      </w:r>
-      <w:r>
-        <w:t xml:space="preserve"> matrix, the combination of the measure</w:t>
-      </w:r>
-      <w:r>
-        <w:t>ment</w:t>
-      </w:r>
-      <w:r>
-        <w:t xml:space="preserve"> and representation matrix.</w:t>
-      </w:r>
     </w:p>
     <w:p>
       <w:pPr>
@@ -254,6 +304,7 @@
         </w:numPr>
       </w:pPr>
       <w:r>
+        <w:lastRenderedPageBreak/>
         <w:t>Methods</w:t>
       </w:r>
     </w:p>
@@ -322,7 +373,6 @@
         <w:ind w:left="1080"/>
       </w:pPr>
       <w:r>
-        <w:lastRenderedPageBreak/>
         <w:t>Here the regularization term converts our image, v, into s sparse vector with the map</w:t>
       </w:r>
       <w:r>
@@ -366,26 +416,22 @@
         <w:pStyle w:val="ListParagraph"/>
         <w:ind w:left="1080"/>
       </w:pPr>
-      <w:r>
-        <w:t>Here list the basic algorithm</w:t>
-      </w:r>
-    </w:p>
-    <w:p>
-      <w:pPr>
-        <w:pStyle w:val="ListParagraph"/>
-        <w:ind w:left="1080"/>
-      </w:pPr>
-      <w:r>
-        <w:t xml:space="preserve"> </w:t>
-      </w:r>
-    </w:p>
-    <w:p>
-      <w:pPr>
-        <w:pStyle w:val="ListParagraph"/>
-        <w:ind w:left="1080"/>
-      </w:pPr>
-      <w:r>
-        <w:t>The problem can be sped up by the use of FISTA…</w:t>
+    </w:p>
+    <w:p>
+      <w:pPr>
+        <w:pStyle w:val="ListParagraph"/>
+        <w:ind w:left="1080"/>
+      </w:pPr>
+      <w:r>
+        <w:t xml:space="preserve">The problem can be sped up </w:t>
+      </w:r>
+      <w:proofErr w:type="gramStart"/>
+      <w:r>
+        <w:t>by the use of</w:t>
+      </w:r>
+      <w:proofErr w:type="gramEnd"/>
+      <w:r>
+        <w:t xml:space="preserve"> FISTA…</w:t>
       </w:r>
     </w:p>
     <w:p>
@@ -402,8 +448,13 @@
       <w:r>
         <w:t xml:space="preserve">An even faster way to solve the inverse problem is </w:t>
       </w:r>
-      <w:r>
-        <w:t xml:space="preserve">Mention ADMM. </w:t>
+      <w:proofErr w:type="gramStart"/>
+      <w:r>
+        <w:t>Mention</w:t>
+      </w:r>
+      <w:proofErr w:type="gramEnd"/>
+      <w:r>
+        <w:t xml:space="preserve"> ADMM. </w:t>
       </w:r>
     </w:p>
     <w:p>
@@ -552,6 +603,7 @@
         <w:ind w:left="1080"/>
       </w:pPr>
       <w:r>
+        <w:lastRenderedPageBreak/>
         <w:t>A final challenge is how to with a non-varying light source</w:t>
       </w:r>
       <w:r>
@@ -586,6 +638,30 @@
       </w:r>
       <w:r>
         <w:t xml:space="preserve"> As a first step we construct a custom housing using a 3-d printer. Below is a diagram of the housing. (See diagram). The housing is built on top of a sensor (list part #)  </w:t>
+      </w:r>
+    </w:p>
+    <w:p>
+      <w:pPr>
+        <w:pStyle w:val="ListParagraph"/>
+        <w:ind w:left="1080"/>
+      </w:pPr>
+    </w:p>
+    <w:p>
+      <w:pPr>
+        <w:pStyle w:val="ListParagraph"/>
+        <w:ind w:left="1080"/>
+      </w:pPr>
+      <w:r>
+        <w:t>&lt; Follow on paper of diffuser encoder &gt;</w:t>
+      </w:r>
+    </w:p>
+    <w:p>
+      <w:pPr>
+        <w:pStyle w:val="ListParagraph"/>
+        <w:ind w:left="1080"/>
+      </w:pPr>
+      <w:r>
+        <w:t>&lt; Brain Initiative &gt;</w:t>
       </w:r>
     </w:p>
     <w:p>

</xml_diff>

<commit_message>
Updated document with more info for background section.
</commit_message>
<xml_diff>
--- a/custom_diffuser_cam_ray_duran_eecs_590_fall_2021_rev1.docx
+++ b/custom_diffuser_cam_ray_duran_eecs_590_fall_2021_rev1.docx
@@ -60,19 +60,22 @@
         <w:t>Using a unique pseudorandom pattern of caustics on the sensor, simple calibration, and computational processing</w:t>
       </w:r>
       <w:r>
+        <w:t xml:space="preserve"> w</w:t>
+      </w:r>
+      <w:r>
+        <w:t>e solve for 3-D voxels with a single exposure</w:t>
+      </w:r>
+      <w:r>
         <w:t>.</w:t>
       </w:r>
       <w:r>
         <w:t xml:space="preserve"> </w:t>
       </w:r>
       <w:r>
-        <w:t>W</w:t>
-      </w:r>
-      <w:r>
-        <w:t>e solve for 3-D voxels with a single exposure</w:t>
-      </w:r>
-      <w:r>
-        <w:t xml:space="preserve"> with the use of compressive sensing and a numerical method that allows us to solve the matrix inversion problem without dealing with the large original matrix.</w:t>
+        <w:t>T</w:t>
+      </w:r>
+      <w:r>
+        <w:t>he use of compressive sensing and a numerical method allows us to solve the matrix inversion problem without dealing with the large original matrix.</w:t>
       </w:r>
       <w:r>
         <w:t xml:space="preserve"> </w:t>
@@ -90,10 +93,47 @@
         <w:t xml:space="preserve"> for resolution</w:t>
       </w:r>
       <w:r>
-        <w:t>. We construct a custom enclosure for our CMOS sensor that includes a diffuser and aperture</w:t>
-      </w:r>
-      <w:r>
-        <w:t>.</w:t>
+        <w:t xml:space="preserve"> as reported in [</w:t>
+      </w:r>
+      <w:proofErr w:type="gramStart"/>
+      <w:r>
+        <w:t>2](</w:t>
+      </w:r>
+      <w:proofErr w:type="gramEnd"/>
+      <w:r>
+        <w:t xml:space="preserve"> Supplementary </w:t>
+      </w:r>
+      <w:proofErr w:type="spellStart"/>
+      <w:r>
+        <w:t>Antipa</w:t>
+      </w:r>
+      <w:proofErr w:type="spellEnd"/>
+      <w:r>
+        <w:t>)</w:t>
+      </w:r>
+      <w:r>
+        <w:t>. We</w:t>
+      </w:r>
+      <w:r>
+        <w:t xml:space="preserve"> are</w:t>
+      </w:r>
+      <w:r>
+        <w:t xml:space="preserve"> </w:t>
+      </w:r>
+      <w:r>
+        <w:t>constructing</w:t>
+      </w:r>
+      <w:r>
+        <w:t xml:space="preserve"> a custom enclosure for our CMOS sensor that includes a diffuser and aperture</w:t>
+      </w:r>
+      <w:r>
+        <w:t xml:space="preserve"> to duplicate the results in [1]. We also followed the instructions in a tutorial reference by [1]</w:t>
+      </w:r>
+      <w:r>
+        <w:t>, where we used commodity parts and homemade optics</w:t>
+      </w:r>
+      <w:r>
+        <w:t xml:space="preserve"> where we were not able to duplicate experimental results.</w:t>
       </w:r>
     </w:p>
     <w:p/>
@@ -114,27 +154,189 @@
         <w:ind w:left="1080"/>
       </w:pPr>
       <w:r>
+        <w:t>The</w:t>
+      </w:r>
+      <w:r>
+        <w:t xml:space="preserve"> main motivation for a DiffuserCam is to provide a light field representation of 4-D</w:t>
+      </w:r>
+      <w:r>
+        <w:t xml:space="preserve"> information into a 2-D sensor. </w:t>
+      </w:r>
+      <w:r>
+        <w:t xml:space="preserve">While </w:t>
+      </w:r>
+      <w:r>
+        <w:t>capturing spatial</w:t>
+      </w:r>
+      <w:r>
+        <w:t xml:space="preserve"> and angle information we want the system to be </w:t>
+      </w:r>
+      <w:r>
+        <w:t xml:space="preserve">inexpensive, </w:t>
+      </w:r>
+      <w:r>
+        <w:t>flexible,</w:t>
+      </w:r>
+      <w:r>
+        <w:t xml:space="preserve"> and compact. Providing such a system as described above </w:t>
+      </w:r>
+      <w:r>
+        <w:t xml:space="preserve">falls in the realm of light-field imaging which </w:t>
+      </w:r>
+      <w:r>
+        <w:t>lends itself to many applications</w:t>
+      </w:r>
+      <w:r>
+        <w:t xml:space="preserve">: </w:t>
+      </w:r>
+      <w:r>
+        <w:t xml:space="preserve">3D neural activity. </w:t>
+      </w:r>
+      <w:proofErr w:type="gramStart"/>
+      <w:r>
+        <w:t xml:space="preserve">( </w:t>
+      </w:r>
+      <w:r>
+        <w:t xml:space="preserve"> </w:t>
+      </w:r>
+      <w:proofErr w:type="spellStart"/>
+      <w:r>
+        <w:t>ref</w:t>
+      </w:r>
+      <w:proofErr w:type="gramEnd"/>
+      <w:r>
+        <w:t>:</w:t>
+      </w:r>
+      <w:r>
+        <w:t>Pegard</w:t>
+      </w:r>
+      <w:proofErr w:type="spellEnd"/>
+      <w:r>
+        <w:t xml:space="preserve"> et. Al), compressive radar </w:t>
+      </w:r>
+      <w:proofErr w:type="gramStart"/>
+      <w:r>
+        <w:t>imaging(</w:t>
+      </w:r>
+      <w:proofErr w:type="spellStart"/>
+      <w:proofErr w:type="gramEnd"/>
+      <w:r>
+        <w:t>ref:</w:t>
+      </w:r>
+      <w:r>
+        <w:t>Richard</w:t>
+      </w:r>
+      <w:proofErr w:type="spellEnd"/>
+      <w:r>
+        <w:t xml:space="preserve"> </w:t>
+      </w:r>
+      <w:proofErr w:type="spellStart"/>
+      <w:r>
+        <w:t>Baraniuk</w:t>
+      </w:r>
+      <w:proofErr w:type="spellEnd"/>
+      <w:r>
+        <w:t>)</w:t>
+      </w:r>
+      <w:r>
+        <w:t>, synthetic aperture( ref from Cai paper ref 9), a</w:t>
+      </w:r>
+      <w:r>
+        <w:t>nd visual odometry(ref in Cai ref 11)</w:t>
+      </w:r>
+    </w:p>
+    <w:p>
+      <w:pPr>
+        <w:ind w:left="1080"/>
+      </w:pPr>
+      <w:r>
         <w:t>Why diffusers</w:t>
       </w:r>
       <w:r>
         <w:t xml:space="preserve"> for lensless systems</w:t>
       </w:r>
       <w:r>
-        <w:t xml:space="preserve">? Listening to Laura Waller, </w:t>
-      </w:r>
-      <w:r>
-        <w:t>“If</w:t>
-      </w:r>
-      <w:r>
-        <w:t xml:space="preserve"> you use </w:t>
+        <w:t xml:space="preserve">? </w:t>
+      </w:r>
+      <w:r>
+        <w:t>At first glance a diffuser is a highly diffractive medium that</w:t>
+      </w:r>
+      <w:r>
+        <w:t xml:space="preserve"> would not seem to lend itself to light field imaging. A coded aperture light field is an alternative to a diffuser that can also achieve higher resolution than conventional </w:t>
       </w:r>
       <w:proofErr w:type="gramStart"/>
       <w:r>
-        <w:t>a ,</w:t>
+        <w:t>cameras(</w:t>
       </w:r>
       <w:proofErr w:type="gramEnd"/>
       <w:r>
-        <w:t xml:space="preserve"> but now it is structured garbage” This statement lies at the core of compressive sensing theory</w:t>
+        <w:t xml:space="preserve">ref: </w:t>
+      </w:r>
+      <w:proofErr w:type="spellStart"/>
+      <w:r>
+        <w:t>JIn</w:t>
+      </w:r>
+      <w:proofErr w:type="spellEnd"/>
+      <w:r>
+        <w:t xml:space="preserve"> paper ref 2)</w:t>
+      </w:r>
+      <w:r>
+        <w:t>. However, an amplitude mask system by its’ very nature limits the amount of light that the sensor can record.</w:t>
+      </w:r>
+      <w:r>
+        <w:t xml:space="preserve"> </w:t>
+      </w:r>
+      <w:r>
+        <w:t>A micro lens array can gather more information that just x-y coordinates but suffers from scaling.</w:t>
+      </w:r>
+    </w:p>
+    <w:p>
+      <w:pPr>
+        <w:ind w:left="1080"/>
+      </w:pPr>
+      <w:r>
+        <w:t xml:space="preserve">One of the key theoretical pillars in being able to use diffusers </w:t>
+      </w:r>
+      <w:r>
+        <w:t xml:space="preserve">in a lensless system </w:t>
+      </w:r>
+      <w:r>
+        <w:t xml:space="preserve">is that the surface of the diffuser can be modeled as a smooth Gaussian smooth surface. </w:t>
+      </w:r>
+      <w:r>
+        <w:t xml:space="preserve"> So the diffractive effect causing </w:t>
+      </w:r>
+      <w:r>
+        <w:t>speckles (</w:t>
+      </w:r>
+      <w:r>
+        <w:t xml:space="preserve">caustic patterns) from interference </w:t>
+      </w:r>
+      <w:r>
+        <w:t>can be used for reconstruction. This is because each area of the diffuser is unique creating a type of signature that can encode pleoptic information about our illuminated object.</w:t>
+      </w:r>
+      <w:r>
+        <w:t xml:space="preserve"> These properties, of uniqueness, in theory allow us a better scaling that can be utilized by a mic</w:t>
+      </w:r>
+      <w:r>
+        <w:t>r</w:t>
+      </w:r>
+      <w:r>
+        <w:t xml:space="preserve">o lens array system. </w:t>
+      </w:r>
+      <w:r>
+        <w:t xml:space="preserve">Another </w:t>
+      </w:r>
+      <w:r>
+        <w:t>important point is that diffusers which are essentially phase shifter elements can concentrate the light from a 4-D light field into a 2-D sensor better than an amplitude mask using Fourier optics.</w:t>
+      </w:r>
+    </w:p>
+    <w:p>
+      <w:pPr>
+        <w:ind w:left="1080"/>
+      </w:pPr>
+      <w:r>
+        <w:t>For the reasons above</w:t>
       </w:r>
       <w:r>
         <w:t>,</w:t>
@@ -143,44 +345,17 @@
         <w:t xml:space="preserve"> </w:t>
       </w:r>
       <w:r>
-        <w:t xml:space="preserve">solving ill posed problems </w:t>
-      </w:r>
-    </w:p>
-    <w:p>
-      <w:pPr>
-        <w:ind w:left="1080"/>
-      </w:pPr>
-      <w:r>
-        <w:t xml:space="preserve">One of the key theoretical pillars in being able to use diffusers </w:t>
-      </w:r>
-      <w:r>
-        <w:t xml:space="preserve">in a lensless system </w:t>
-      </w:r>
-      <w:r>
-        <w:t xml:space="preserve">is that the surface of the diffuser can be modeled as a smooth Gaussian smooth surface. </w:t>
-      </w:r>
-      <w:r>
-        <w:t xml:space="preserve"> So the diffractive effect causing </w:t>
-      </w:r>
-      <w:r>
-        <w:t>speckles (</w:t>
-      </w:r>
-      <w:r>
-        <w:t xml:space="preserve">caustic patterns) from interference </w:t>
-      </w:r>
-      <w:r>
-        <w:t>can be used for reconstruction. This is because each area of the diffuser is unique creating a type of signature that can encode pleoptic information about our illuminated object.</w:t>
-      </w:r>
-    </w:p>
-    <w:p>
-      <w:pPr>
-        <w:ind w:left="1080"/>
-      </w:pPr>
-      <w:r>
-        <w:t xml:space="preserve">Another </w:t>
-      </w:r>
-      <w:r>
-        <w:t>important point is that diffusers which are essentially phase shifter elements can concentrate the light from a 4-D light field into a 2-D sensor better than an amplitude mask using Fourier optics.</w:t>
+        <w:t xml:space="preserve">a diffuser allows an encoding of the light field </w:t>
+      </w:r>
+      <w:r>
+        <w:t>beyond just x-y coordinates and</w:t>
+      </w:r>
+      <w:r>
+        <w:t xml:space="preserve"> because of then random surface of a diffuser modeling the recorded light </w:t>
+      </w:r>
+      <w:r>
+        <w:lastRenderedPageBreak/>
+        <w:t>allows us linearity in reconstruction that lends itself to well-established inverse problem definition and optimization techniques.</w:t>
       </w:r>
     </w:p>
     <w:p>
@@ -206,122 +381,6 @@
       </w:pPr>
       <w:r>
         <w:t>&lt; Show Figure 1 &gt;</w:t>
-      </w:r>
-    </w:p>
-    <w:p>
-      <w:pPr>
-        <w:ind w:left="1080"/>
-      </w:pPr>
-      <w:r>
-        <w:t>When trying to solve inverse problems</w:t>
-      </w:r>
-      <w:r>
-        <w:t xml:space="preserve"> with </w:t>
-      </w:r>
-      <w:r>
-        <w:t>less than full rank, it is possible to recover the original vector</w:t>
-      </w:r>
-      <w:r>
-        <w:t xml:space="preserve"> if some conditions on a matrix are met</w:t>
-      </w:r>
-      <w:r>
-        <w:t>. Such properties</w:t>
-      </w:r>
-      <w:r>
-        <w:t xml:space="preserve"> if satisfied</w:t>
-      </w:r>
-      <w:r>
-        <w:t xml:space="preserve"> such as </w:t>
-      </w:r>
-      <w:r>
-        <w:t xml:space="preserve">Full Spark of </w:t>
-      </w:r>
-      <w:r>
-        <w:t>matrix,</w:t>
-      </w:r>
-      <w:r>
-        <w:t xml:space="preserve"> and Null Space Property</w:t>
-      </w:r>
-      <w:r>
-        <w:t>, both have full rank submatrices</w:t>
-      </w:r>
-      <w:r>
-        <w:t xml:space="preserve">. A less </w:t>
-      </w:r>
-      <w:r>
-        <w:t>computationally</w:t>
-      </w:r>
-      <w:r>
-        <w:t xml:space="preserve"> intensive way to calculate the sparsity that can be recovered is by computing the mutual coherence of the</w:t>
-      </w:r>
-      <w:r>
-        <w:t xml:space="preserve"> matrix, the combination of the measure</w:t>
-      </w:r>
-      <w:r>
-        <w:t>ment</w:t>
-      </w:r>
-      <w:r>
-        <w:t xml:space="preserve"> and representation matrix.</w:t>
-      </w:r>
-    </w:p>
-    <w:p/>
-    <w:p>
-      <w:pPr>
-        <w:ind w:left="1080"/>
-      </w:pPr>
-      <w:r>
-        <w:t xml:space="preserve">Some applications:  3D neural activity. </w:t>
-      </w:r>
-      <w:proofErr w:type="gramStart"/>
-      <w:r>
-        <w:t xml:space="preserve">( </w:t>
-      </w:r>
-      <w:proofErr w:type="spellStart"/>
-      <w:r>
-        <w:t>Pegard</w:t>
-      </w:r>
-      <w:proofErr w:type="spellEnd"/>
-      <w:proofErr w:type="gramEnd"/>
-      <w:r>
-        <w:t xml:space="preserve"> et. Al), compressive radar </w:t>
-      </w:r>
-      <w:proofErr w:type="gramStart"/>
-      <w:r>
-        <w:t>imaging(</w:t>
-      </w:r>
-      <w:proofErr w:type="gramEnd"/>
-      <w:r>
-        <w:t xml:space="preserve">Richard </w:t>
-      </w:r>
-      <w:proofErr w:type="spellStart"/>
-      <w:r>
-        <w:t>Baraniuk</w:t>
-      </w:r>
-      <w:proofErr w:type="spellEnd"/>
-      <w:r>
-        <w:t>)</w:t>
-      </w:r>
-    </w:p>
-    <w:p>
-      <w:pPr>
-        <w:ind w:left="1080"/>
-      </w:pPr>
-      <w:r>
-        <w:t xml:space="preserve">&lt; talk about calibration  and </w:t>
-      </w:r>
-      <w:proofErr w:type="spellStart"/>
-      <w:r>
-        <w:t>casutics</w:t>
-      </w:r>
-      <w:proofErr w:type="spellEnd"/>
-      <w:r>
-        <w:t>&gt;</w:t>
-      </w:r>
-      <w:r>
-        <w:t xml:space="preserve"> &lt; Figure 2&gt;</w:t>
-      </w:r>
-      <w:r>
-        <w:t xml:space="preserve"> Also of limitation of off-axis in (PSF model by JIn)</w:t>
       </w:r>
     </w:p>
     <w:p>
@@ -438,29 +497,23 @@
         <w:ind w:left="1080"/>
       </w:pPr>
       <w:r>
-        <w:t>Talk about our simple gradient solution</w:t>
-      </w:r>
-      <w:r>
-        <w:t xml:space="preserve"> and list some of the math equations.</w:t>
-      </w:r>
-    </w:p>
-    <w:p>
-      <w:pPr>
-        <w:pStyle w:val="ListParagraph"/>
-        <w:ind w:left="1080"/>
-      </w:pPr>
-    </w:p>
-    <w:p>
-      <w:pPr>
-        <w:pStyle w:val="ListParagraph"/>
-        <w:ind w:left="1080"/>
-      </w:pPr>
-    </w:p>
-    <w:p>
-      <w:pPr>
-        <w:pStyle w:val="ListParagraph"/>
-        <w:ind w:left="1080"/>
-      </w:pPr>
+        <w:t>&lt; math equations &gt;</w:t>
+      </w:r>
+    </w:p>
+    <w:p>
+      <w:pPr>
+        <w:pStyle w:val="ListParagraph"/>
+        <w:ind w:left="1080"/>
+      </w:pPr>
+    </w:p>
+    <w:p>
+      <w:pPr>
+        <w:pStyle w:val="ListParagraph"/>
+        <w:ind w:left="1080"/>
+      </w:pPr>
+      <w:r>
+        <w:t>&lt;</w:t>
+      </w:r>
       <w:r>
         <w:t xml:space="preserve">The problem can be sped up </w:t>
       </w:r>
@@ -472,18 +525,24 @@
       <w:r>
         <w:t xml:space="preserve"> FISTA…</w:t>
       </w:r>
-    </w:p>
-    <w:p>
-      <w:pPr>
-        <w:pStyle w:val="ListParagraph"/>
-        <w:ind w:left="1080"/>
-      </w:pPr>
-    </w:p>
-    <w:p>
-      <w:pPr>
-        <w:pStyle w:val="ListParagraph"/>
-        <w:ind w:left="1080"/>
-      </w:pPr>
+      <w:r>
+        <w:t>&gt;</w:t>
+      </w:r>
+    </w:p>
+    <w:p>
+      <w:pPr>
+        <w:pStyle w:val="ListParagraph"/>
+        <w:ind w:left="1080"/>
+      </w:pPr>
+    </w:p>
+    <w:p>
+      <w:pPr>
+        <w:pStyle w:val="ListParagraph"/>
+        <w:ind w:left="1080"/>
+      </w:pPr>
+      <w:r>
+        <w:t>&lt;</w:t>
+      </w:r>
       <w:r>
         <w:t xml:space="preserve">An even faster way to solve the inverse problem is </w:t>
       </w:r>
@@ -504,6 +563,175 @@
       <w:r>
         <w:t xml:space="preserve">The math for ADMM is more involved </w:t>
       </w:r>
+      <w:r>
+        <w:t>&gt;</w:t>
+      </w:r>
+    </w:p>
+    <w:p>
+      <w:pPr>
+        <w:pStyle w:val="ListParagraph"/>
+        <w:ind w:left="1080"/>
+      </w:pPr>
+    </w:p>
+    <w:p>
+      <w:pPr>
+        <w:pStyle w:val="ListParagraph"/>
+        <w:ind w:left="1080"/>
+      </w:pPr>
+      <w:r>
+        <w:t xml:space="preserve">For our experiments we </w:t>
+      </w:r>
+      <w:proofErr w:type="gramStart"/>
+      <w:r>
+        <w:t>used  a</w:t>
+      </w:r>
+      <w:proofErr w:type="gramEnd"/>
+      <w:r>
+        <w:t xml:space="preserve"> </w:t>
+      </w:r>
+      <w:proofErr w:type="spellStart"/>
+      <w:r>
+        <w:t>cmos</w:t>
+      </w:r>
+      <w:proofErr w:type="spellEnd"/>
+      <w:r>
+        <w:t xml:space="preserve"> blackberry sensor</w:t>
+      </w:r>
+      <w:r>
+        <w:t xml:space="preserve"> with some modifications</w:t>
+      </w:r>
+      <w:r>
+        <w:t>. &lt; list specs here&gt;</w:t>
+      </w:r>
+    </w:p>
+    <w:p>
+      <w:pPr>
+        <w:pStyle w:val="ListParagraph"/>
+        <w:ind w:left="1080"/>
+      </w:pPr>
+    </w:p>
+    <w:p>
+      <w:pPr>
+        <w:pStyle w:val="ListParagraph"/>
+        <w:ind w:left="1080"/>
+      </w:pPr>
+      <w:r>
+        <w:t xml:space="preserve">For our light source we used a </w:t>
+      </w:r>
+      <w:proofErr w:type="gramStart"/>
+      <w:r>
+        <w:t>flash light</w:t>
+      </w:r>
+      <w:proofErr w:type="gramEnd"/>
+      <w:r>
+        <w:t xml:space="preserve"> with a pinhole covering the surface of the output and a pin hole to simulate our point source for calibration.</w:t>
+      </w:r>
+    </w:p>
+    <w:p>
+      <w:pPr>
+        <w:pStyle w:val="ListParagraph"/>
+        <w:ind w:left="1080"/>
+      </w:pPr>
+    </w:p>
+    <w:p>
+      <w:pPr>
+        <w:pStyle w:val="ListParagraph"/>
+        <w:ind w:left="1080"/>
+      </w:pPr>
+      <w:r>
+        <w:t>We also used regular scotch tape as our diffuser.</w:t>
+      </w:r>
+      <w:r>
+        <w:t xml:space="preserve"> Due to the difficulty of the sensor that was used</w:t>
+      </w:r>
+      <w:r>
+        <w:t xml:space="preserve"> we propped the tape above our sensor with a </w:t>
+      </w:r>
+      <w:r>
+        <w:t xml:space="preserve">home made jig </w:t>
+      </w:r>
+      <w:proofErr w:type="gramStart"/>
+      <w:r>
+        <w:t>( see</w:t>
+      </w:r>
+      <w:proofErr w:type="gramEnd"/>
+      <w:r>
+        <w:t xml:space="preserve"> figure)</w:t>
+      </w:r>
+    </w:p>
+    <w:p>
+      <w:pPr>
+        <w:pStyle w:val="ListParagraph"/>
+        <w:ind w:left="1080"/>
+      </w:pPr>
+    </w:p>
+    <w:p>
+      <w:pPr>
+        <w:pStyle w:val="ListParagraph"/>
+        <w:ind w:left="1080"/>
+      </w:pPr>
+      <w:r>
+        <w:t xml:space="preserve">Our interface to the sensor we used a raspberry pi system &lt; list specs &gt;. </w:t>
+      </w:r>
+    </w:p>
+    <w:p>
+      <w:pPr>
+        <w:pStyle w:val="ListParagraph"/>
+        <w:ind w:left="1080"/>
+      </w:pPr>
+    </w:p>
+    <w:p>
+      <w:pPr>
+        <w:pStyle w:val="ListParagraph"/>
+        <w:ind w:left="1080"/>
+      </w:pPr>
+      <w:r>
+        <w:t xml:space="preserve">The </w:t>
+      </w:r>
+      <w:proofErr w:type="gramStart"/>
+      <w:r>
+        <w:t>code  we</w:t>
+      </w:r>
+      <w:proofErr w:type="gramEnd"/>
+      <w:r>
+        <w:t xml:space="preserve"> ran is available at [ list reference to git </w:t>
+      </w:r>
+      <w:proofErr w:type="spellStart"/>
+      <w:r>
+        <w:t>hib</w:t>
+      </w:r>
+      <w:proofErr w:type="spellEnd"/>
+      <w:r>
+        <w:t xml:space="preserve"> site from </w:t>
+      </w:r>
+      <w:proofErr w:type="spellStart"/>
+      <w:r>
+        <w:t>Antipa</w:t>
+      </w:r>
+      <w:proofErr w:type="spellEnd"/>
+      <w:r>
+        <w:t xml:space="preserve">]. The source code is in </w:t>
+      </w:r>
+      <w:proofErr w:type="gramStart"/>
+      <w:r>
+        <w:t>Python</w:t>
+      </w:r>
+      <w:proofErr w:type="gramEnd"/>
+      <w:r>
+        <w:t xml:space="preserve"> and we used PyCharm as our IDE to compile and rum simulations. Our computer platform that we ran PyCharm on is &lt; list our type of computer&gt;</w:t>
+      </w:r>
+    </w:p>
+    <w:p>
+      <w:pPr>
+        <w:pStyle w:val="ListParagraph"/>
+        <w:ind w:left="1080"/>
+      </w:pPr>
+    </w:p>
+    <w:p>
+      <w:pPr>
+        <w:pStyle w:val="ListParagraph"/>
+        <w:ind w:left="1080"/>
+      </w:pPr>
     </w:p>
     <w:p>
       <w:pPr>
@@ -535,6 +763,62 @@
     </w:p>
     <w:p>
       <w:pPr>
+        <w:ind w:left="1080"/>
+      </w:pPr>
+      <w:r>
+        <w:t>&lt; Show PSF&gt;</w:t>
+      </w:r>
+    </w:p>
+    <w:p>
+      <w:pPr>
+        <w:ind w:left="1080"/>
+      </w:pPr>
+      <w:r>
+        <w:t>&lt; Show different iterations of reconstructed images&gt;</w:t>
+      </w:r>
+    </w:p>
+    <w:p>
+      <w:pPr>
+        <w:ind w:left="1080"/>
+      </w:pPr>
+    </w:p>
+    <w:p>
+      <w:pPr>
+        <w:ind w:left="1080"/>
+      </w:pPr>
+      <w:r>
+        <w:t xml:space="preserve">&lt; for the work of computing the above we took </w:t>
+      </w:r>
+      <w:proofErr w:type="gramStart"/>
+      <w:r>
+        <w:t>just  X</w:t>
+      </w:r>
+      <w:proofErr w:type="gramEnd"/>
+      <w:r>
+        <w:t xml:space="preserve"> seconds&gt;</w:t>
+      </w:r>
+    </w:p>
+    <w:p>
+      <w:pPr>
+        <w:ind w:left="1080"/>
+      </w:pPr>
+      <w:r>
+        <w:t>Here are the results from our experiments</w:t>
+      </w:r>
+      <w:r>
+        <w:t xml:space="preserve">. </w:t>
+      </w:r>
+    </w:p>
+    <w:p>
+      <w:pPr>
+        <w:ind w:left="1080"/>
+      </w:pPr>
+      <w:r>
+        <w:t>&lt; Show our PSF&gt;</w:t>
+      </w:r>
+    </w:p>
+    <w:p>
+      <w:pPr>
         <w:pStyle w:val="ListParagraph"/>
       </w:pPr>
     </w:p>
@@ -605,26 +889,19 @@
       <w:r>
         <w:t xml:space="preserve"> place the diffuser a few millimeters away to produce a goof caustic pattern. However, this requires some disassembly. Another problem with the use of the sensor is that the attached sensor does not lie flat as is a bit cantilevered above the printed circuit board. </w:t>
       </w:r>
-      <w:r>
-        <w:t>(See</w:t>
-      </w:r>
-      <w:r>
-        <w:t xml:space="preserve"> figure X). </w:t>
-      </w:r>
-    </w:p>
-    <w:p>
-      <w:pPr>
-        <w:pStyle w:val="ListParagraph"/>
-        <w:ind w:left="1080"/>
-      </w:pPr>
-    </w:p>
-    <w:p>
-      <w:pPr>
-        <w:pStyle w:val="ListParagraph"/>
-        <w:ind w:left="1080"/>
-      </w:pPr>
-      <w:r>
-        <w:lastRenderedPageBreak/>
+    </w:p>
+    <w:p>
+      <w:pPr>
+        <w:pStyle w:val="ListParagraph"/>
+        <w:ind w:left="1080"/>
+      </w:pPr>
+    </w:p>
+    <w:p>
+      <w:pPr>
+        <w:pStyle w:val="ListParagraph"/>
+        <w:ind w:left="1080"/>
+      </w:pPr>
+      <w:r>
         <w:t>A difficult problem is how to determine calibration. It is challenging to hold the diffuser so close, a few millimeters away from the CMOS sensor</w:t>
       </w:r>
       <w:r>
@@ -687,21 +964,170 @@
     </w:p>
     <w:p>
       <w:pPr>
-        <w:pStyle w:val="ListParagraph"/>
-        <w:ind w:left="1080"/>
-      </w:pPr>
-      <w:r>
-        <w:t>&lt; Follow on paper of diffuser encoder &gt;</w:t>
-      </w:r>
-    </w:p>
-    <w:p>
-      <w:pPr>
-        <w:pStyle w:val="ListParagraph"/>
-        <w:ind w:left="1080"/>
-      </w:pPr>
-      <w:r>
-        <w:t>&lt; Brain Initiative &gt;</w:t>
-      </w:r>
+        <w:ind w:left="1080"/>
+      </w:pPr>
+      <w:r>
+        <w:t xml:space="preserve">&lt; talk about </w:t>
+      </w:r>
+      <w:proofErr w:type="gramStart"/>
+      <w:r>
+        <w:t>calibration  and</w:t>
+      </w:r>
+      <w:proofErr w:type="gramEnd"/>
+      <w:r>
+        <w:t xml:space="preserve"> </w:t>
+      </w:r>
+      <w:proofErr w:type="spellStart"/>
+      <w:r>
+        <w:t>casutics</w:t>
+      </w:r>
+      <w:proofErr w:type="spellEnd"/>
+      <w:r>
+        <w:t xml:space="preserve">&gt; &lt; Figure 2&gt; Also of limitation of off-axis in (PSF model by </w:t>
+      </w:r>
+      <w:proofErr w:type="spellStart"/>
+      <w:r>
+        <w:t>JIn</w:t>
+      </w:r>
+      <w:proofErr w:type="spellEnd"/>
+      <w:r>
+        <w:t>)</w:t>
+      </w:r>
+      <w:r>
+        <w:t xml:space="preserve"> </w:t>
+      </w:r>
+    </w:p>
+    <w:p>
+      <w:pPr>
+        <w:ind w:left="1080"/>
+      </w:pPr>
+    </w:p>
+    <w:p>
+      <w:pPr>
+        <w:ind w:left="1080"/>
+      </w:pPr>
+      <w:r>
+        <w:t xml:space="preserve">&lt; Note that in our presentation of the results from </w:t>
+      </w:r>
+      <w:proofErr w:type="spellStart"/>
+      <w:r>
+        <w:t>Anitpa</w:t>
+      </w:r>
+      <w:proofErr w:type="spellEnd"/>
+      <w:r>
+        <w:t xml:space="preserve"> that there are many calibrations done from many depths? Although in the tutorial only a single calibration is advertised it is the authors assessment that the results published in [1] are not from a single calibration.</w:t>
+      </w:r>
+    </w:p>
+    <w:p>
+      <w:pPr>
+        <w:ind w:left="1080"/>
+      </w:pPr>
+    </w:p>
+    <w:p>
+      <w:pPr>
+        <w:ind w:left="1080"/>
+      </w:pPr>
+      <w:r>
+        <w:t>When trying to solve inverse problems with less than full rank, it is possible to recover the original vector if some conditions on a matrix are met. Such properties if satisfied such as Full Spark of matrix, and Null Space Property, both have full rank submatrices. A less computationally intensive way to calculate the sparsity that can be recovered is by computing the mutual coherence of the matrix, the combination of the measurement and representation matrix.</w:t>
+      </w:r>
+    </w:p>
+    <w:p>
+      <w:pPr>
+        <w:ind w:left="1080"/>
+      </w:pPr>
+    </w:p>
+    <w:p>
+      <w:pPr>
+        <w:ind w:left="1080"/>
+      </w:pPr>
+      <w:r>
+        <w:t>One of the major l</w:t>
+      </w:r>
+      <w:r>
+        <w:t>imitations</w:t>
+      </w:r>
+      <w:r>
+        <w:t xml:space="preserve"> that can be concluded from studying literature on lens less diffuser imaging stems</w:t>
+      </w:r>
+      <w:r>
+        <w:t xml:space="preserve"> from object </w:t>
+      </w:r>
+      <w:proofErr w:type="gramStart"/>
+      <w:r>
+        <w:t>complexity</w:t>
+      </w:r>
+      <w:r>
+        <w:t>.</w:t>
+      </w:r>
+      <w:r>
+        <w:t>&lt;</w:t>
+      </w:r>
+      <w:proofErr w:type="gramEnd"/>
+      <w:r>
+        <w:t xml:space="preserve"> </w:t>
+      </w:r>
+      <w:r>
+        <w:t xml:space="preserve">from </w:t>
+      </w:r>
+      <w:proofErr w:type="spellStart"/>
+      <w:r>
+        <w:t>Antipa</w:t>
+      </w:r>
+      <w:proofErr w:type="spellEnd"/>
+      <w:r>
+        <w:t xml:space="preserve"> and Cai</w:t>
+      </w:r>
+      <w:r>
+        <w:t>&gt;</w:t>
+      </w:r>
+      <w:r>
+        <w:t xml:space="preserve"> First from [1]</w:t>
+      </w:r>
+      <w:r>
+        <w:t xml:space="preserve">, the figure shows &lt; the condition number&gt;. Similar results of complexity performance are given by &lt; ref </w:t>
+      </w:r>
+      <w:proofErr w:type="spellStart"/>
+      <w:r>
+        <w:t>JIn</w:t>
+      </w:r>
+      <w:proofErr w:type="spellEnd"/>
+      <w:r>
+        <w:t xml:space="preserve">&gt;m here the light field transmission matrix is computed by using Singular Value Decomposition. </w:t>
+      </w:r>
+    </w:p>
+    <w:p>
+      <w:pPr>
+        <w:ind w:left="1080"/>
+      </w:pPr>
+    </w:p>
+    <w:p>
+      <w:pPr>
+        <w:ind w:left="1080"/>
+      </w:pPr>
+      <w:r>
+        <w:t xml:space="preserve">&lt;Use of Cai to get rid of assumptions in </w:t>
+      </w:r>
+      <w:proofErr w:type="spellStart"/>
+      <w:r>
+        <w:t>Antipa</w:t>
+      </w:r>
+      <w:proofErr w:type="spellEnd"/>
+      <w:r>
+        <w:t>&gt;</w:t>
+      </w:r>
+    </w:p>
+    <w:p>
+      <w:pPr>
+        <w:ind w:left="1080"/>
+      </w:pPr>
+      <w:r>
+        <w:t xml:space="preserve">Another concern with diffuser imaging is </w:t>
+      </w:r>
+    </w:p>
+    <w:p>
+      <w:pPr>
+        <w:ind w:left="1080"/>
+      </w:pPr>
     </w:p>
     <w:p>
       <w:pPr>
@@ -718,6 +1144,174 @@
       </w:pPr>
       <w:r>
         <w:t>Conclusion</w:t>
+      </w:r>
+    </w:p>
+    <w:p>
+      <w:pPr>
+        <w:pStyle w:val="ListParagraph"/>
+        <w:ind w:left="1080"/>
+      </w:pPr>
+    </w:p>
+    <w:p>
+      <w:pPr>
+        <w:pStyle w:val="ListParagraph"/>
+        <w:ind w:left="1080"/>
+      </w:pPr>
+      <w:r>
+        <w:t>&lt;</w:t>
+      </w:r>
+      <w:r>
+        <w:t>The results that we obtained from our home…</w:t>
+      </w:r>
+      <w:r>
+        <w:t>&gt;</w:t>
+      </w:r>
+    </w:p>
+    <w:p>
+      <w:pPr>
+        <w:pStyle w:val="ListParagraph"/>
+        <w:ind w:left="1080"/>
+      </w:pPr>
+    </w:p>
+    <w:p>
+      <w:pPr>
+        <w:pStyle w:val="ListParagraph"/>
+        <w:ind w:left="1080"/>
+      </w:pPr>
+      <w:r>
+        <w:t>&lt;</w:t>
+      </w:r>
+      <w:r>
+        <w:t xml:space="preserve">We are currently setting up a lab to replicate the work of </w:t>
+      </w:r>
+      <w:proofErr w:type="spellStart"/>
+      <w:r>
+        <w:t>Antipa</w:t>
+      </w:r>
+      <w:proofErr w:type="spellEnd"/>
+      <w:proofErr w:type="gramStart"/>
+      <w:r>
+        <w:t>…..</w:t>
+      </w:r>
+      <w:proofErr w:type="gramEnd"/>
+      <w:r>
+        <w:t>&gt;</w:t>
+      </w:r>
+    </w:p>
+    <w:p>
+      <w:pPr>
+        <w:pStyle w:val="ListParagraph"/>
+        <w:ind w:left="1080"/>
+      </w:pPr>
+    </w:p>
+    <w:p>
+      <w:pPr>
+        <w:pStyle w:val="ListParagraph"/>
+        <w:ind w:left="1080"/>
+      </w:pPr>
+      <w:r>
+        <w:t>&lt; Here are some specs from the system that we are trying to build &gt;</w:t>
+      </w:r>
+    </w:p>
+    <w:p>
+      <w:pPr>
+        <w:pStyle w:val="ListParagraph"/>
+        <w:ind w:left="1080"/>
+      </w:pPr>
+    </w:p>
+    <w:p>
+      <w:pPr>
+        <w:pStyle w:val="ListParagraph"/>
+        <w:ind w:left="1080"/>
+      </w:pPr>
+      <w:r>
+        <w:t xml:space="preserve">&lt;Also we hope to explore and model PSF with a formula similar toe </w:t>
+      </w:r>
+      <w:proofErr w:type="spellStart"/>
+      <w:r>
+        <w:t>JIn</w:t>
+      </w:r>
+      <w:proofErr w:type="spellEnd"/>
+      <w:r>
+        <w:t xml:space="preserve"> </w:t>
+      </w:r>
+      <w:proofErr w:type="gramStart"/>
+      <w:r>
+        <w:t>and also</w:t>
+      </w:r>
+      <w:proofErr w:type="gramEnd"/>
+      <w:r>
+        <w:t xml:space="preserve"> look at off -axis performance &gt;</w:t>
+      </w:r>
+    </w:p>
+    <w:p>
+      <w:pPr>
+        <w:pStyle w:val="ListParagraph"/>
+        <w:ind w:left="1080"/>
+      </w:pPr>
+      <w:r>
+        <w:t xml:space="preserve">The paper </w:t>
+      </w:r>
+      <w:proofErr w:type="gramStart"/>
+      <w:r>
+        <w:t>from( reference</w:t>
+      </w:r>
+      <w:proofErr w:type="gramEnd"/>
+      <w:r>
+        <w:t xml:space="preserve"> JIN&gt;</w:t>
+      </w:r>
+      <w:r>
+        <w:t xml:space="preserve"> outlines a method that can help with avoiding the use of extensive calibration in order to provide better reconstruction. The idea is based on using Fourier optics first to express the system PSF as a function with only one unknown variable, which is the diffuser phase distribution. </w:t>
+      </w:r>
+      <w:r>
+        <w:t xml:space="preserve"> Then </w:t>
+      </w:r>
+      <w:proofErr w:type="spellStart"/>
+      <w:r>
+        <w:t>JIn</w:t>
+      </w:r>
+      <w:proofErr w:type="spellEnd"/>
+      <w:r>
+        <w:t xml:space="preserve"> et al. proceeds to estimate the diffuser phase by using laser beam shaping theory.</w:t>
+      </w:r>
+      <w:r>
+        <w:t xml:space="preserve"> </w:t>
+      </w:r>
+      <w:proofErr w:type="gramStart"/>
+      <w:r>
+        <w:t>Using  an</w:t>
+      </w:r>
+      <w:proofErr w:type="gramEnd"/>
+      <w:r>
+        <w:t xml:space="preserve"> architecture with a </w:t>
+      </w:r>
+      <w:proofErr w:type="spellStart"/>
+      <w:r>
+        <w:t>fourier</w:t>
+      </w:r>
+      <w:proofErr w:type="spellEnd"/>
+      <w:r>
+        <w:t xml:space="preserve"> lens between the diffuser and the sensor, and that fact that a far-field distribution of laser beams is proportional to the Fourier Transform of the near-field distribution, the phase of the </w:t>
+      </w:r>
+      <w:r>
+        <w:lastRenderedPageBreak/>
+        <w:t xml:space="preserve">diffuser corresponds to the phase of the diffuser which then corresponds </w:t>
+      </w:r>
+      <w:proofErr w:type="spellStart"/>
+      <w:r>
+        <w:t>ot</w:t>
+      </w:r>
+      <w:proofErr w:type="spellEnd"/>
+      <w:r>
+        <w:t xml:space="preserve"> the near-field component, retrievable by phase retrieval methods( here we make reference to </w:t>
+      </w:r>
+      <w:proofErr w:type="spellStart"/>
+      <w:r>
+        <w:t>JIn’s</w:t>
+      </w:r>
+      <w:proofErr w:type="spellEnd"/>
+      <w:r>
+        <w:t xml:space="preserve"> paper and use ref 20-22}</w:t>
       </w:r>
     </w:p>
     <w:sectPr>

</xml_diff>

<commit_message>
Added some text to results section
</commit_message>
<xml_diff>
--- a/custom_diffuser_cam_ray_duran_eecs_590_fall_2021_rev1.docx
+++ b/custom_diffuser_cam_ray_duran_eecs_590_fall_2021_rev1.docx
@@ -674,65 +674,7 @@
         <w:t xml:space="preserve">Our interface to the sensor we used a raspberry pi system &lt; list specs &gt;. </w:t>
       </w:r>
     </w:p>
-    <w:p>
-      <w:pPr>
-        <w:pStyle w:val="ListParagraph"/>
-        <w:ind w:left="1080"/>
-      </w:pPr>
-    </w:p>
-    <w:p>
-      <w:pPr>
-        <w:pStyle w:val="ListParagraph"/>
-        <w:ind w:left="1080"/>
-      </w:pPr>
-      <w:r>
-        <w:t xml:space="preserve">The </w:t>
-      </w:r>
-      <w:proofErr w:type="gramStart"/>
-      <w:r>
-        <w:t>code  we</w:t>
-      </w:r>
-      <w:proofErr w:type="gramEnd"/>
-      <w:r>
-        <w:t xml:space="preserve"> ran is available at [ list reference to git </w:t>
-      </w:r>
-      <w:proofErr w:type="spellStart"/>
-      <w:r>
-        <w:t>hib</w:t>
-      </w:r>
-      <w:proofErr w:type="spellEnd"/>
-      <w:r>
-        <w:t xml:space="preserve"> site from </w:t>
-      </w:r>
-      <w:proofErr w:type="spellStart"/>
-      <w:r>
-        <w:t>Antipa</w:t>
-      </w:r>
-      <w:proofErr w:type="spellEnd"/>
-      <w:r>
-        <w:t xml:space="preserve">]. The source code is in </w:t>
-      </w:r>
-      <w:proofErr w:type="gramStart"/>
-      <w:r>
-        <w:t>Python</w:t>
-      </w:r>
-      <w:proofErr w:type="gramEnd"/>
-      <w:r>
-        <w:t xml:space="preserve"> and we used PyCharm as our IDE to compile and rum simulations. Our computer platform that we ran PyCharm on is &lt; list our type of computer&gt;</w:t>
-      </w:r>
-    </w:p>
-    <w:p>
-      <w:pPr>
-        <w:pStyle w:val="ListParagraph"/>
-        <w:ind w:left="1080"/>
-      </w:pPr>
-    </w:p>
-    <w:p>
-      <w:pPr>
-        <w:pStyle w:val="ListParagraph"/>
-        <w:ind w:left="1080"/>
-      </w:pPr>
-    </w:p>
+    <w:p/>
     <w:p>
       <w:pPr>
         <w:pStyle w:val="ListParagraph"/>
@@ -755,6 +697,60 @@
         <w:ind w:left="1080"/>
       </w:pPr>
       <w:r>
+        <w:lastRenderedPageBreak/>
+        <w:t>All results are</w:t>
+      </w:r>
+      <w:r>
+        <w:t xml:space="preserve"> using the FISTA algorithm that was outlined in the previous method section.</w:t>
+      </w:r>
+      <w:r>
+        <w:t xml:space="preserve"> The average computation time for re</w:t>
+      </w:r>
+      <w:r>
+        <w:t xml:space="preserve">construction is about 30 seconds for 100 </w:t>
+      </w:r>
+      <w:r>
+        <w:t>iterations.</w:t>
+      </w:r>
+      <w:r>
+        <w:t xml:space="preserve"> This is run on a Dell workstation that uses an Int</w:t>
+      </w:r>
+      <w:r>
+        <w:t>el</w:t>
+      </w:r>
+      <w:r>
+        <w:t xml:space="preserve"> Core i7-8700 CPU @ 3.2Ghz with 32.0GB of RAM using Windows 10 Enterprise operating system. </w:t>
+      </w:r>
+      <w:r>
+        <w:t xml:space="preserve">All code is run on PyCharm 2020.1.1 Professional Edition. Python code is downloaded and slightly modified to run on our workstation environment from [ List </w:t>
+      </w:r>
+      <w:proofErr w:type="spellStart"/>
+      <w:r>
+        <w:t>ANtipa</w:t>
+      </w:r>
+      <w:proofErr w:type="spellEnd"/>
+      <w:r>
+        <w:t xml:space="preserve"> reference]</w:t>
+      </w:r>
+    </w:p>
+    <w:p>
+      <w:r>
+        <w:t xml:space="preserve">                     Here are the results from our experiments. </w:t>
+      </w:r>
+    </w:p>
+    <w:p>
+      <w:pPr>
+        <w:ind w:left="1080"/>
+      </w:pPr>
+      <w:r>
+        <w:t>&lt; Show our PSF&gt;</w:t>
+      </w:r>
+    </w:p>
+    <w:p>
+      <w:pPr>
+        <w:ind w:left="1080"/>
+      </w:pPr>
+      <w:r>
         <w:t>Here are results from the publicatio</w:t>
       </w:r>
       <w:r>
@@ -767,54 +763,6 @@
       </w:pPr>
       <w:r>
         <w:t>&lt; Show PSF&gt;</w:t>
-      </w:r>
-    </w:p>
-    <w:p>
-      <w:pPr>
-        <w:ind w:left="1080"/>
-      </w:pPr>
-      <w:r>
-        <w:t>&lt; Show different iterations of reconstructed images&gt;</w:t>
-      </w:r>
-    </w:p>
-    <w:p>
-      <w:pPr>
-        <w:ind w:left="1080"/>
-      </w:pPr>
-    </w:p>
-    <w:p>
-      <w:pPr>
-        <w:ind w:left="1080"/>
-      </w:pPr>
-      <w:r>
-        <w:t xml:space="preserve">&lt; for the work of computing the above we took </w:t>
-      </w:r>
-      <w:proofErr w:type="gramStart"/>
-      <w:r>
-        <w:t>just  X</w:t>
-      </w:r>
-      <w:proofErr w:type="gramEnd"/>
-      <w:r>
-        <w:t xml:space="preserve"> seconds&gt;</w:t>
-      </w:r>
-    </w:p>
-    <w:p>
-      <w:pPr>
-        <w:ind w:left="1080"/>
-      </w:pPr>
-      <w:r>
-        <w:t>Here are the results from our experiments</w:t>
-      </w:r>
-      <w:r>
-        <w:t xml:space="preserve">. </w:t>
-      </w:r>
-    </w:p>
-    <w:p>
-      <w:pPr>
-        <w:ind w:left="1080"/>
-      </w:pPr>
-      <w:r>
-        <w:t>&lt; Show our PSF&gt;</w:t>
       </w:r>
     </w:p>
     <w:p>
@@ -1249,6 +1197,12 @@
         <w:pStyle w:val="ListParagraph"/>
         <w:ind w:left="1080"/>
       </w:pPr>
+    </w:p>
+    <w:p>
+      <w:pPr>
+        <w:pStyle w:val="ListParagraph"/>
+        <w:ind w:left="1080"/>
+      </w:pPr>
       <w:r>
         <w:t xml:space="preserve">The paper </w:t>
       </w:r>
@@ -1291,11 +1245,11 @@
       </w:r>
       <w:proofErr w:type="spellEnd"/>
       <w:r>
-        <w:t xml:space="preserve"> lens between the diffuser and the sensor, and that fact that a far-field distribution of laser beams is proportional to the Fourier Transform of the near-field distribution, the phase of the </w:t>
+        <w:t xml:space="preserve"> lens between the diffuser and the sensor, and that fact that a far-field distribution of laser beams </w:t>
       </w:r>
       <w:r>
         <w:lastRenderedPageBreak/>
-        <w:t xml:space="preserve">diffuser corresponds to the phase of the diffuser which then corresponds </w:t>
+        <w:t xml:space="preserve">is proportional to the Fourier Transform of the near-field distribution, the phase of the diffuser corresponds to the phase of the diffuser which then corresponds </w:t>
       </w:r>
       <w:proofErr w:type="spellStart"/>
       <w:r>

</xml_diff>

<commit_message>
Added some text to methods
</commit_message>
<xml_diff>
--- a/custom_diffuser_cam_ray_duran_eecs_590_fall_2021_rev1.docx
+++ b/custom_diffuser_cam_ray_duran_eecs_590_fall_2021_rev1.docx
@@ -579,99 +579,130 @@
         <w:ind w:left="1080"/>
       </w:pPr>
       <w:r>
-        <w:t xml:space="preserve">For our experiments we </w:t>
-      </w:r>
-      <w:proofErr w:type="gramStart"/>
-      <w:r>
-        <w:t>used  a</w:t>
-      </w:r>
-      <w:proofErr w:type="gramEnd"/>
+        <w:t>For our experiments we</w:t>
+      </w:r>
+      <w:r>
+        <w:t xml:space="preserve"> used a Raspberry Pi Camera V2</w:t>
+      </w:r>
+      <w:r>
+        <w:t xml:space="preserve"> sensor</w:t>
+      </w:r>
+      <w:r>
+        <w:t xml:space="preserve"> with some </w:t>
+      </w:r>
+      <w:r>
+        <w:t>modifications (see</w:t>
+      </w:r>
+      <w:r>
+        <w:t xml:space="preserve"> discussion section). The sensor itself is a CMOS device with 3280(H) x 2464(V) active pixel count.</w:t>
+      </w:r>
+      <w:r>
+        <w:t xml:space="preserve"> The platform system is a Raspberry Pi 4 Model B with HDMI ports and a</w:t>
+      </w:r>
+      <w:r>
+        <w:t>n</w:t>
+      </w:r>
+      <w:r>
+        <w:t xml:space="preserve"> inter</w:t>
+      </w:r>
+      <w:r>
+        <w:t>f</w:t>
+      </w:r>
+      <w:r>
+        <w:t>ace for an external sensor.</w:t>
+      </w:r>
       <w:r>
         <w:t xml:space="preserve"> </w:t>
       </w:r>
-      <w:proofErr w:type="spellStart"/>
-      <w:r>
-        <w:t>cmos</w:t>
-      </w:r>
-      <w:proofErr w:type="spellEnd"/>
-      <w:r>
-        <w:t xml:space="preserve"> blackberry sensor</w:t>
-      </w:r>
-      <w:r>
-        <w:t xml:space="preserve"> with some modifications</w:t>
-      </w:r>
-      <w:r>
-        <w:t>. &lt; list specs here&gt;</w:t>
-      </w:r>
-    </w:p>
-    <w:p>
-      <w:pPr>
-        <w:pStyle w:val="ListParagraph"/>
-        <w:ind w:left="1080"/>
-      </w:pPr>
-    </w:p>
-    <w:p>
-      <w:pPr>
-        <w:pStyle w:val="ListParagraph"/>
-        <w:ind w:left="1080"/>
-      </w:pPr>
       <w:r>
         <w:t xml:space="preserve">For our light source we used a </w:t>
       </w:r>
-      <w:proofErr w:type="gramStart"/>
-      <w:r>
-        <w:t>flash light</w:t>
-      </w:r>
-      <w:proofErr w:type="gramEnd"/>
-      <w:r>
-        <w:t xml:space="preserve"> with a pinhole covering the surface of the output and a pin hole to simulate our point source for calibration.</w:t>
-      </w:r>
-    </w:p>
-    <w:p>
-      <w:pPr>
-        <w:pStyle w:val="ListParagraph"/>
-        <w:ind w:left="1080"/>
-      </w:pPr>
-    </w:p>
-    <w:p>
-      <w:pPr>
-        <w:pStyle w:val="ListParagraph"/>
-        <w:ind w:left="1080"/>
-      </w:pPr>
-      <w:r>
-        <w:t>We also used regular scotch tape as our diffuser.</w:t>
-      </w:r>
-      <w:r>
-        <w:t xml:space="preserve"> Due to the difficulty of the sensor that was used</w:t>
-      </w:r>
-      <w:r>
-        <w:t xml:space="preserve"> we propped the tape above our sensor with a </w:t>
-      </w:r>
-      <w:r>
-        <w:t xml:space="preserve">home made jig </w:t>
-      </w:r>
-      <w:proofErr w:type="gramStart"/>
-      <w:r>
-        <w:t>( see</w:t>
-      </w:r>
-      <w:proofErr w:type="gramEnd"/>
-      <w:r>
-        <w:t xml:space="preserve"> figure)</w:t>
-      </w:r>
-    </w:p>
-    <w:p>
-      <w:pPr>
-        <w:pStyle w:val="ListParagraph"/>
-        <w:ind w:left="1080"/>
-      </w:pPr>
-    </w:p>
-    <w:p>
-      <w:pPr>
-        <w:pStyle w:val="ListParagraph"/>
-        <w:ind w:left="1080"/>
-      </w:pPr>
-      <w:r>
-        <w:t xml:space="preserve">Our interface to the sensor we used a raspberry pi system &lt; list specs &gt;. </w:t>
+      <w:r>
+        <w:t>flashlight</w:t>
+      </w:r>
+      <w:r>
+        <w:t xml:space="preserve"> with a pinhole covering the </w:t>
+      </w:r>
+      <w:r>
+        <w:t>LED</w:t>
+      </w:r>
+      <w:r>
+        <w:t xml:space="preserve"> </w:t>
+      </w:r>
+      <w:r>
+        <w:t xml:space="preserve">and </w:t>
+      </w:r>
+      <w:r>
+        <w:t>black adhesive to limit</w:t>
+      </w:r>
+      <w:r>
+        <w:t xml:space="preserve"> output other than</w:t>
+      </w:r>
+      <w:r>
+        <w:t xml:space="preserve"> </w:t>
+      </w:r>
+      <w:r>
+        <w:t>a pin hole to simulate our point source for calibration.</w:t>
+      </w:r>
+      <w:r>
+        <w:t xml:space="preserve"> Another </w:t>
+      </w:r>
+      <w:r>
+        <w:t>flashlight was used to properl</w:t>
+      </w:r>
+      <w:r>
+        <w:t>y illuminate our object of interest.</w:t>
+      </w:r>
+    </w:p>
+    <w:p>
+      <w:pPr>
+        <w:pStyle w:val="ListParagraph"/>
+        <w:ind w:left="1080"/>
+      </w:pPr>
+    </w:p>
+    <w:p>
+      <w:pPr>
+        <w:pStyle w:val="ListParagraph"/>
+        <w:ind w:left="1080"/>
+      </w:pPr>
+      <w:r>
+        <w:t xml:space="preserve">The diffusers we used were single and double-sided ordinary scotch tape. We </w:t>
+      </w:r>
+      <w:r>
+        <w:t xml:space="preserve">also constructed with two paper clips that supported a mask that fit over the CMOS sensor assembly. </w:t>
+      </w:r>
+      <w:r>
+        <w:t>The entire assembly was outfitted with black opaque tape to block and limit stray light other than from our point source. All the experiments were done in as dark an environment as possible.</w:t>
+      </w:r>
+      <w:r>
+        <w:t xml:space="preserve"> </w:t>
+      </w:r>
+      <w:r>
+        <w:t xml:space="preserve">Black tape </w:t>
+      </w:r>
+      <w:r>
+        <w:t>was also</w:t>
+      </w:r>
+      <w:r>
+        <w:t xml:space="preserve"> used for an aperture. </w:t>
+      </w:r>
+      <w:r>
+        <w:t xml:space="preserve"> </w:t>
+      </w:r>
+    </w:p>
+    <w:p>
+      <w:pPr>
+        <w:pStyle w:val="ListParagraph"/>
+        <w:ind w:left="1080"/>
+      </w:pPr>
+    </w:p>
+    <w:p>
+      <w:pPr>
+        <w:pStyle w:val="ListParagraph"/>
+        <w:ind w:left="1080"/>
+      </w:pPr>
+      <w:r>
+        <w:t>We did not perform a proper calibration (see discussion for more explanation). We estimated the focal distance for our camera to just a few millimeters.</w:t>
       </w:r>
     </w:p>
     <w:p/>
@@ -697,7 +728,6 @@
         <w:ind w:left="1080"/>
       </w:pPr>
       <w:r>
-        <w:lastRenderedPageBreak/>
         <w:t>All results are</w:t>
       </w:r>
       <w:r>
@@ -799,7 +829,7 @@
         <w:t>], there is a variation where</w:t>
       </w:r>
       <w:r>
-        <w:t xml:space="preserve"> the equipment used is commodity. Black tape is used for an aperture. A diffuser is created using double-sided scotch tape. The construction of a system while inexpensive and convenient is not practical and stable to construct consistently with success. The author followed the instructions </w:t>
+        <w:t xml:space="preserve"> the equipment used is commodity. The construction of a system while inexpensive and convenient is not practical and stable to construct consistently with success. The author followed the instructions </w:t>
       </w:r>
       <w:r>
         <w:t>outlined in a tutorial</w:t>
@@ -915,6 +945,7 @@
         <w:ind w:left="1080"/>
       </w:pPr>
       <w:r>
+        <w:lastRenderedPageBreak/>
         <w:t xml:space="preserve">&lt; talk about </w:t>
       </w:r>
       <w:proofErr w:type="gramStart"/>
@@ -1215,7 +1246,11 @@
         <w:t xml:space="preserve"> JIN&gt;</w:t>
       </w:r>
       <w:r>
-        <w:t xml:space="preserve"> outlines a method that can help with avoiding the use of extensive calibration in order to provide better reconstruction. The idea is based on using Fourier optics first to express the system PSF as a function with only one unknown variable, which is the diffuser phase distribution. </w:t>
+        <w:t xml:space="preserve"> outlines a method that can help with avoiding the use of extensive calibration in order to provide better reconstruction. The idea is based on using Fourier optics first to express the system PSF as a function with only one unknown variable, </w:t>
+      </w:r>
+      <w:r>
+        <w:lastRenderedPageBreak/>
+        <w:t xml:space="preserve">which is the diffuser phase distribution. </w:t>
       </w:r>
       <w:r>
         <w:t xml:space="preserve"> Then </w:t>
@@ -1245,11 +1280,7 @@
       </w:r>
       <w:proofErr w:type="spellEnd"/>
       <w:r>
-        <w:t xml:space="preserve"> lens between the diffuser and the sensor, and that fact that a far-field distribution of laser beams </w:t>
-      </w:r>
-      <w:r>
-        <w:lastRenderedPageBreak/>
-        <w:t xml:space="preserve">is proportional to the Fourier Transform of the near-field distribution, the phase of the diffuser corresponds to the phase of the diffuser which then corresponds </w:t>
+        <w:t xml:space="preserve"> lens between the diffuser and the sensor, and that fact that a far-field distribution of laser beams is proportional to the Fourier Transform of the near-field distribution, the phase of the diffuser corresponds to the phase of the diffuser which then corresponds </w:t>
       </w:r>
       <w:proofErr w:type="spellStart"/>
       <w:r>

</xml_diff>